<commit_message>
term paper updated synsthesia started
</commit_message>
<xml_diff>
--- a/Kaustuv_Deolal_Term_Paper.docx
+++ b/Kaustuv_Deolal_Term_Paper.docx
@@ -60,7 +60,25 @@
           <w:sz w:val="24"/>
           <w:szCs w:val="24"/>
         </w:rPr>
-        <w:t xml:space="preserve"> in nature., r</w:t>
+        <w:t xml:space="preserve"> in </w:t>
+      </w:r>
+      <w:proofErr w:type="gramStart"/>
+      <w:r>
+        <w:rPr>
+          <w:rFonts w:ascii="Times New Roman" w:hAnsi="Times New Roman" w:cs="Times New Roman"/>
+          <w:sz w:val="24"/>
+          <w:szCs w:val="24"/>
+        </w:rPr>
+        <w:t>nature.,</w:t>
+      </w:r>
+      <w:proofErr w:type="gramEnd"/>
+      <w:r>
+        <w:rPr>
+          <w:rFonts w:ascii="Times New Roman" w:hAnsi="Times New Roman" w:cs="Times New Roman"/>
+          <w:sz w:val="24"/>
+          <w:szCs w:val="24"/>
+        </w:rPr>
+        <w:t xml:space="preserve"> r</w:t>
       </w:r>
       <w:r>
         <w:rPr>
@@ -124,7 +142,25 @@
           <w:sz w:val="24"/>
           <w:szCs w:val="24"/>
         </w:rPr>
-        <w:t>of the discussions.</w:t>
+        <w:t xml:space="preserve">of the </w:t>
+      </w:r>
+      <w:proofErr w:type="gramStart"/>
+      <w:r>
+        <w:rPr>
+          <w:rFonts w:ascii="Times New Roman" w:hAnsi="Times New Roman" w:cs="Times New Roman"/>
+          <w:sz w:val="24"/>
+          <w:szCs w:val="24"/>
+        </w:rPr>
+        <w:t>discussions</w:t>
+      </w:r>
+      <w:proofErr w:type="gramEnd"/>
+      <w:r>
+        <w:rPr>
+          <w:rFonts w:ascii="Times New Roman" w:hAnsi="Times New Roman" w:cs="Times New Roman"/>
+          <w:sz w:val="24"/>
+          <w:szCs w:val="24"/>
+        </w:rPr>
+        <w:t>.</w:t>
       </w:r>
       <w:r>
         <w:rPr>
@@ -151,13 +187,23 @@
         </w:rPr>
         <w:t>I believe</w:t>
       </w:r>
-      <w:r>
-        <w:rPr>
-          <w:rFonts w:ascii="Times New Roman" w:hAnsi="Times New Roman" w:cs="Times New Roman"/>
-          <w:sz w:val="24"/>
-          <w:szCs w:val="24"/>
-        </w:rPr>
-        <w:t>, the</w:t>
+      <w:proofErr w:type="gramStart"/>
+      <w:r>
+        <w:rPr>
+          <w:rFonts w:ascii="Times New Roman" w:hAnsi="Times New Roman" w:cs="Times New Roman"/>
+          <w:sz w:val="24"/>
+          <w:szCs w:val="24"/>
+        </w:rPr>
+        <w:t>,</w:t>
+      </w:r>
+      <w:proofErr w:type="gramEnd"/>
+      <w:r>
+        <w:rPr>
+          <w:rFonts w:ascii="Times New Roman" w:hAnsi="Times New Roman" w:cs="Times New Roman"/>
+          <w:sz w:val="24"/>
+          <w:szCs w:val="24"/>
+        </w:rPr>
+        <w:t xml:space="preserve"> the</w:t>
       </w:r>
       <w:r>
         <w:rPr>
@@ -327,7 +373,25 @@
           <w:sz w:val="24"/>
           <w:szCs w:val="24"/>
         </w:rPr>
-        <w:t xml:space="preserve">The topic was introduced by the classic definition enunciated by Turing : “ intelligence is something that can pass the Turing Test”. </w:t>
+        <w:t xml:space="preserve">The topic was introduced by the classic definition enunciated by </w:t>
+      </w:r>
+      <w:proofErr w:type="gramStart"/>
+      <w:r>
+        <w:rPr>
+          <w:rFonts w:ascii="Times New Roman" w:hAnsi="Times New Roman" w:cs="Times New Roman"/>
+          <w:sz w:val="24"/>
+          <w:szCs w:val="24"/>
+        </w:rPr>
+        <w:t>Turing :</w:t>
+      </w:r>
+      <w:proofErr w:type="gramEnd"/>
+      <w:r>
+        <w:rPr>
+          <w:rFonts w:ascii="Times New Roman" w:hAnsi="Times New Roman" w:cs="Times New Roman"/>
+          <w:sz w:val="24"/>
+          <w:szCs w:val="24"/>
+        </w:rPr>
+        <w:t xml:space="preserve"> “ intelligence is something that can pass the Turing Test”. </w:t>
       </w:r>
     </w:p>
     <w:p>
@@ -344,15 +408,87 @@
           <w:sz w:val="24"/>
           <w:szCs w:val="24"/>
         </w:rPr>
-        <w:t>Technically, the test determines that  from among the two participants A and B , which one is Human and which one is Machine. Turing considered the question that “can machines think?”. The first breakthrough in the field of Artificial Intelligence was in 1966, when Joseph Weizenbaum devised created a program which appeared to pass the Turing Test.</w:t>
-      </w:r>
-      <w:r>
-        <w:rPr>
-          <w:rFonts w:ascii="Times New Roman" w:hAnsi="Times New Roman" w:cs="Times New Roman"/>
-          <w:sz w:val="24"/>
-          <w:szCs w:val="24"/>
-        </w:rPr>
-        <w:t>The program was called ELIZA later a similar program named PARRY was developed .</w:t>
+        <w:t xml:space="preserve">Technically, the test determines </w:t>
+      </w:r>
+      <w:proofErr w:type="gramStart"/>
+      <w:r>
+        <w:rPr>
+          <w:rFonts w:ascii="Times New Roman" w:hAnsi="Times New Roman" w:cs="Times New Roman"/>
+          <w:sz w:val="24"/>
+          <w:szCs w:val="24"/>
+        </w:rPr>
+        <w:t>that  from</w:t>
+      </w:r>
+      <w:proofErr w:type="gramEnd"/>
+      <w:r>
+        <w:rPr>
+          <w:rFonts w:ascii="Times New Roman" w:hAnsi="Times New Roman" w:cs="Times New Roman"/>
+          <w:sz w:val="24"/>
+          <w:szCs w:val="24"/>
+        </w:rPr>
+        <w:t xml:space="preserve"> among the two participants A and B , which one is Human and which one is Machine. Turing considered the question that “can machines think?</w:t>
+      </w:r>
+      <w:proofErr w:type="gramStart"/>
+      <w:r>
+        <w:rPr>
+          <w:rFonts w:ascii="Times New Roman" w:hAnsi="Times New Roman" w:cs="Times New Roman"/>
+          <w:sz w:val="24"/>
+          <w:szCs w:val="24"/>
+        </w:rPr>
+        <w:t>”.</w:t>
+      </w:r>
+      <w:proofErr w:type="gramEnd"/>
+      <w:r>
+        <w:rPr>
+          <w:rFonts w:ascii="Times New Roman" w:hAnsi="Times New Roman" w:cs="Times New Roman"/>
+          <w:sz w:val="24"/>
+          <w:szCs w:val="24"/>
+        </w:rPr>
+        <w:t xml:space="preserve"> The first breakthrough in the field of Artificial Intelligence was in 1966, when Joseph </w:t>
+      </w:r>
+      <w:proofErr w:type="spellStart"/>
+      <w:r>
+        <w:rPr>
+          <w:rFonts w:ascii="Times New Roman" w:hAnsi="Times New Roman" w:cs="Times New Roman"/>
+          <w:sz w:val="24"/>
+          <w:szCs w:val="24"/>
+        </w:rPr>
+        <w:t>Weizenbaum</w:t>
+      </w:r>
+      <w:proofErr w:type="spellEnd"/>
+      <w:r>
+        <w:rPr>
+          <w:rFonts w:ascii="Times New Roman" w:hAnsi="Times New Roman" w:cs="Times New Roman"/>
+          <w:sz w:val="24"/>
+          <w:szCs w:val="24"/>
+        </w:rPr>
+        <w:t xml:space="preserve"> devised created a program which appeared to pass the Turing </w:t>
+      </w:r>
+      <w:proofErr w:type="spellStart"/>
+      <w:r>
+        <w:rPr>
+          <w:rFonts w:ascii="Times New Roman" w:hAnsi="Times New Roman" w:cs="Times New Roman"/>
+          <w:sz w:val="24"/>
+          <w:szCs w:val="24"/>
+        </w:rPr>
+        <w:t>Test.</w:t>
+      </w:r>
+      <w:r>
+        <w:rPr>
+          <w:rFonts w:ascii="Times New Roman" w:hAnsi="Times New Roman" w:cs="Times New Roman"/>
+          <w:sz w:val="24"/>
+          <w:szCs w:val="24"/>
+        </w:rPr>
+        <w:t>The</w:t>
+      </w:r>
+      <w:proofErr w:type="spellEnd"/>
+      <w:r>
+        <w:rPr>
+          <w:rFonts w:ascii="Times New Roman" w:hAnsi="Times New Roman" w:cs="Times New Roman"/>
+          <w:sz w:val="24"/>
+          <w:szCs w:val="24"/>
+        </w:rPr>
+        <w:t xml:space="preserve"> program was called ELIZA later a similar program named PARRY was developed .</w:t>
       </w:r>
     </w:p>
     <w:p>
@@ -371,7 +507,79 @@
           <w:sz w:val="24"/>
           <w:szCs w:val="24"/>
         </w:rPr>
-        <w:t>Artificial intelligence , as the name suggests means intelligence exhibited by machines and softwares. AI is a wide field and has a variety of goals viz problem solving, reasoning , deduction , learning etc</w:t>
+        <w:t xml:space="preserve">Artificial </w:t>
+      </w:r>
+      <w:proofErr w:type="gramStart"/>
+      <w:r>
+        <w:rPr>
+          <w:rFonts w:ascii="Times New Roman" w:hAnsi="Times New Roman" w:cs="Times New Roman"/>
+          <w:sz w:val="24"/>
+          <w:szCs w:val="24"/>
+        </w:rPr>
+        <w:t>intelligence ,</w:t>
+      </w:r>
+      <w:proofErr w:type="gramEnd"/>
+      <w:r>
+        <w:rPr>
+          <w:rFonts w:ascii="Times New Roman" w:hAnsi="Times New Roman" w:cs="Times New Roman"/>
+          <w:sz w:val="24"/>
+          <w:szCs w:val="24"/>
+        </w:rPr>
+        <w:t xml:space="preserve"> as the name suggests means intelligence exhibited by machines and </w:t>
+      </w:r>
+      <w:proofErr w:type="spellStart"/>
+      <w:r>
+        <w:rPr>
+          <w:rFonts w:ascii="Times New Roman" w:hAnsi="Times New Roman" w:cs="Times New Roman"/>
+          <w:sz w:val="24"/>
+          <w:szCs w:val="24"/>
+        </w:rPr>
+        <w:t>softwares</w:t>
+      </w:r>
+      <w:proofErr w:type="spellEnd"/>
+      <w:r>
+        <w:rPr>
+          <w:rFonts w:ascii="Times New Roman" w:hAnsi="Times New Roman" w:cs="Times New Roman"/>
+          <w:sz w:val="24"/>
+          <w:szCs w:val="24"/>
+        </w:rPr>
+        <w:t xml:space="preserve">. AI is a wide field and has a variety of goals </w:t>
+      </w:r>
+      <w:proofErr w:type="spellStart"/>
+      <w:r>
+        <w:rPr>
+          <w:rFonts w:ascii="Times New Roman" w:hAnsi="Times New Roman" w:cs="Times New Roman"/>
+          <w:sz w:val="24"/>
+          <w:szCs w:val="24"/>
+        </w:rPr>
+        <w:t>viz</w:t>
+      </w:r>
+      <w:proofErr w:type="spellEnd"/>
+      <w:r>
+        <w:rPr>
+          <w:rFonts w:ascii="Times New Roman" w:hAnsi="Times New Roman" w:cs="Times New Roman"/>
+          <w:sz w:val="24"/>
+          <w:szCs w:val="24"/>
+        </w:rPr>
+        <w:t xml:space="preserve"> problem solving, </w:t>
+      </w:r>
+      <w:proofErr w:type="gramStart"/>
+      <w:r>
+        <w:rPr>
+          <w:rFonts w:ascii="Times New Roman" w:hAnsi="Times New Roman" w:cs="Times New Roman"/>
+          <w:sz w:val="24"/>
+          <w:szCs w:val="24"/>
+        </w:rPr>
+        <w:t>reasoning ,</w:t>
+      </w:r>
+      <w:proofErr w:type="gramEnd"/>
+      <w:r>
+        <w:rPr>
+          <w:rFonts w:ascii="Times New Roman" w:hAnsi="Times New Roman" w:cs="Times New Roman"/>
+          <w:sz w:val="24"/>
+          <w:szCs w:val="24"/>
+        </w:rPr>
+        <w:t xml:space="preserve"> deduction , learning etc</w:t>
       </w:r>
       <w:r>
         <w:rPr>
@@ -465,7 +673,18 @@
           <w:szCs w:val="24"/>
           <w:shd w:val="clear" w:color="auto" w:fill="FFFFFF"/>
         </w:rPr>
-        <w:t xml:space="preserve"> the design and synthesis of useful</w:t>
+        <w:t xml:space="preserve"> the design and synthesis of </w:t>
+      </w:r>
+      <w:proofErr w:type="gramStart"/>
+      <w:r>
+        <w:rPr>
+          <w:rFonts w:ascii="Times New Roman" w:hAnsi="Times New Roman" w:cs="Times New Roman"/>
+          <w:color w:val="000000"/>
+          <w:sz w:val="24"/>
+          <w:szCs w:val="24"/>
+          <w:shd w:val="clear" w:color="auto" w:fill="FFFFFF"/>
+        </w:rPr>
+        <w:t>useful</w:t>
       </w:r>
       <w:r>
         <w:rPr>
@@ -473,17 +692,48 @@
           <w:color w:val="000000"/>
           <w:shd w:val="clear" w:color="auto" w:fill="FFFFFF"/>
         </w:rPr>
-        <w:t xml:space="preserve"> , i</w:t>
-      </w:r>
+        <w:t xml:space="preserve"> ,</w:t>
+      </w:r>
+      <w:proofErr w:type="gramEnd"/>
       <w:r>
         <w:rPr>
           <w:rFonts w:ascii="Times New Roman" w:hAnsi="Times New Roman" w:cs="Times New Roman"/>
           <w:color w:val="000000"/>
-          <w:sz w:val="24"/>
-          <w:szCs w:val="24"/>
           <w:shd w:val="clear" w:color="auto" w:fill="FFFFFF"/>
         </w:rPr>
-        <w:t xml:space="preserve">ntelligent artifacts. We actually want to build agents that act intelligently </w:t>
+        <w:t xml:space="preserve"> i</w:t>
+      </w:r>
+      <w:r>
+        <w:rPr>
+          <w:rFonts w:ascii="Times New Roman" w:hAnsi="Times New Roman" w:cs="Times New Roman"/>
+          <w:color w:val="000000"/>
+          <w:sz w:val="24"/>
+          <w:szCs w:val="24"/>
+          <w:shd w:val="clear" w:color="auto" w:fill="FFFFFF"/>
+        </w:rPr>
+        <w:t xml:space="preserve">ntelligent </w:t>
+      </w:r>
+      <w:proofErr w:type="spellStart"/>
+      <w:r>
+        <w:rPr>
+          <w:rFonts w:ascii="Times New Roman" w:hAnsi="Times New Roman" w:cs="Times New Roman"/>
+          <w:color w:val="000000"/>
+          <w:sz w:val="24"/>
+          <w:szCs w:val="24"/>
+          <w:shd w:val="clear" w:color="auto" w:fill="FFFFFF"/>
+        </w:rPr>
+        <w:t>artifacts</w:t>
+      </w:r>
+      <w:proofErr w:type="spellEnd"/>
+      <w:r>
+        <w:rPr>
+          <w:rFonts w:ascii="Times New Roman" w:hAnsi="Times New Roman" w:cs="Times New Roman"/>
+          <w:color w:val="000000"/>
+          <w:sz w:val="24"/>
+          <w:szCs w:val="24"/>
+          <w:shd w:val="clear" w:color="auto" w:fill="FFFFFF"/>
+        </w:rPr>
+        <w:t xml:space="preserve">. We actually want to build agents that act intelligently </w:t>
       </w:r>
     </w:p>
     <w:p>
@@ -500,7 +750,25 @@
           <w:sz w:val="24"/>
           <w:szCs w:val="24"/>
         </w:rPr>
-        <w:t xml:space="preserve">In the present day scenario , AI has found application in many areas  (courtesy ground breaking </w:t>
+        <w:t xml:space="preserve">In the present day </w:t>
+      </w:r>
+      <w:proofErr w:type="gramStart"/>
+      <w:r>
+        <w:rPr>
+          <w:rFonts w:ascii="Times New Roman" w:hAnsi="Times New Roman" w:cs="Times New Roman"/>
+          <w:sz w:val="24"/>
+          <w:szCs w:val="24"/>
+        </w:rPr>
+        <w:t>scenario ,</w:t>
+      </w:r>
+      <w:proofErr w:type="gramEnd"/>
+      <w:r>
+        <w:rPr>
+          <w:rFonts w:ascii="Times New Roman" w:hAnsi="Times New Roman" w:cs="Times New Roman"/>
+          <w:sz w:val="24"/>
+          <w:szCs w:val="24"/>
+        </w:rPr>
+        <w:t xml:space="preserve"> AI has found application in many areas  (courtesy ground breaking </w:t>
       </w:r>
       <w:r>
         <w:rPr>
@@ -516,8 +784,36 @@
           <w:sz w:val="24"/>
           <w:szCs w:val="24"/>
         </w:rPr>
-        <w:t xml:space="preserve"> Ntatural Language Processing , stock trading etc</w:t>
-      </w:r>
+        <w:t xml:space="preserve"> </w:t>
+      </w:r>
+      <w:proofErr w:type="spellStart"/>
+      <w:r>
+        <w:rPr>
+          <w:rFonts w:ascii="Times New Roman" w:hAnsi="Times New Roman" w:cs="Times New Roman"/>
+          <w:sz w:val="24"/>
+          <w:szCs w:val="24"/>
+        </w:rPr>
+        <w:t>Ntatural</w:t>
+      </w:r>
+      <w:proofErr w:type="spellEnd"/>
+      <w:r>
+        <w:rPr>
+          <w:rFonts w:ascii="Times New Roman" w:hAnsi="Times New Roman" w:cs="Times New Roman"/>
+          <w:sz w:val="24"/>
+          <w:szCs w:val="24"/>
+        </w:rPr>
+        <w:t xml:space="preserve"> Language Processing , stock trading </w:t>
+      </w:r>
+      <w:proofErr w:type="spellStart"/>
+      <w:r>
+        <w:rPr>
+          <w:rFonts w:ascii="Times New Roman" w:hAnsi="Times New Roman" w:cs="Times New Roman"/>
+          <w:sz w:val="24"/>
+          <w:szCs w:val="24"/>
+        </w:rPr>
+        <w:t>etc</w:t>
+      </w:r>
+      <w:proofErr w:type="spellEnd"/>
     </w:p>
     <w:p>
       <w:pPr>
@@ -644,7 +940,343 @@
           <w:sz w:val="24"/>
           <w:szCs w:val="24"/>
         </w:rPr>
-        <w:t>was raised in  class  was “Can AI stimulate consciousness?</w:t>
+        <w:t xml:space="preserve">was raised </w:t>
+      </w:r>
+      <w:proofErr w:type="gramStart"/>
+      <w:r>
+        <w:rPr>
+          <w:rFonts w:ascii="Times New Roman" w:hAnsi="Times New Roman" w:cs="Times New Roman"/>
+          <w:sz w:val="24"/>
+          <w:szCs w:val="24"/>
+        </w:rPr>
+        <w:t>in  class</w:t>
+      </w:r>
+      <w:proofErr w:type="gramEnd"/>
+      <w:r>
+        <w:rPr>
+          <w:rFonts w:ascii="Times New Roman" w:hAnsi="Times New Roman" w:cs="Times New Roman"/>
+          <w:sz w:val="24"/>
+          <w:szCs w:val="24"/>
+        </w:rPr>
+        <w:t xml:space="preserve">  was “Can AI stimulate consciousness?”</w:t>
+      </w:r>
+    </w:p>
+    <w:p>
+      <w:pPr>
+        <w:rPr>
+          <w:rFonts w:ascii="Times New Roman" w:hAnsi="Times New Roman" w:cs="Times New Roman"/>
+          <w:sz w:val="24"/>
+          <w:szCs w:val="24"/>
+        </w:rPr>
+      </w:pPr>
+      <w:r>
+        <w:rPr>
+          <w:rFonts w:ascii="Times New Roman" w:hAnsi="Times New Roman" w:cs="Times New Roman"/>
+          <w:sz w:val="24"/>
+          <w:szCs w:val="24"/>
+        </w:rPr>
+        <w:t xml:space="preserve">Artificial intelligence has progressed slower than what was expected of it. Yes it has solved the game of checkers but it is far from stimulating consciousness. Human brain is still too complex for the computer </w:t>
+      </w:r>
+      <w:proofErr w:type="gramStart"/>
+      <w:r>
+        <w:rPr>
+          <w:rFonts w:ascii="Times New Roman" w:hAnsi="Times New Roman" w:cs="Times New Roman"/>
+          <w:sz w:val="24"/>
+          <w:szCs w:val="24"/>
+        </w:rPr>
+        <w:t>scientists  to</w:t>
+      </w:r>
+      <w:proofErr w:type="gramEnd"/>
+      <w:r>
+        <w:rPr>
+          <w:rFonts w:ascii="Times New Roman" w:hAnsi="Times New Roman" w:cs="Times New Roman"/>
+          <w:sz w:val="24"/>
+          <w:szCs w:val="24"/>
+        </w:rPr>
+        <w:t xml:space="preserve"> model exactly. Neural Networks (an integral part of AI) is an effort towards generating human thinking bots.</w:t>
+      </w:r>
+    </w:p>
+    <w:p>
+      <w:pPr>
+        <w:rPr>
+          <w:rFonts w:ascii="Times New Roman" w:hAnsi="Times New Roman" w:cs="Times New Roman"/>
+          <w:sz w:val="24"/>
+          <w:szCs w:val="24"/>
+        </w:rPr>
+      </w:pPr>
+    </w:p>
+    <w:p>
+      <w:pPr>
+        <w:rPr>
+          <w:rFonts w:ascii="Times New Roman" w:hAnsi="Times New Roman" w:cs="Times New Roman"/>
+          <w:b/>
+          <w:sz w:val="52"/>
+          <w:szCs w:val="52"/>
+          <w:u w:val="single"/>
+        </w:rPr>
+      </w:pPr>
+      <w:r>
+        <w:rPr>
+          <w:rFonts w:ascii="Times New Roman" w:hAnsi="Times New Roman" w:cs="Times New Roman"/>
+          <w:b/>
+          <w:sz w:val="52"/>
+          <w:szCs w:val="52"/>
+          <w:u w:val="single"/>
+        </w:rPr>
+        <w:t>Synesthesia</w:t>
+      </w:r>
+    </w:p>
+    <w:p>
+      <w:pPr>
+        <w:rPr>
+          <w:rFonts w:ascii="Times New Roman" w:hAnsi="Times New Roman" w:cs="Times New Roman"/>
+          <w:sz w:val="24"/>
+          <w:szCs w:val="24"/>
+        </w:rPr>
+      </w:pPr>
+      <w:r>
+        <w:rPr>
+          <w:rFonts w:ascii="Times New Roman" w:hAnsi="Times New Roman" w:cs="Times New Roman"/>
+          <w:sz w:val="24"/>
+          <w:szCs w:val="24"/>
+        </w:rPr>
+        <w:t xml:space="preserve">Synesthesia is a rare </w:t>
+      </w:r>
+      <w:proofErr w:type="gramStart"/>
+      <w:r>
+        <w:rPr>
+          <w:rFonts w:ascii="Times New Roman" w:hAnsi="Times New Roman" w:cs="Times New Roman"/>
+          <w:sz w:val="24"/>
+          <w:szCs w:val="24"/>
+        </w:rPr>
+        <w:t>neurological  condition</w:t>
+      </w:r>
+      <w:proofErr w:type="gramEnd"/>
+      <w:r>
+        <w:rPr>
+          <w:rFonts w:ascii="Times New Roman" w:hAnsi="Times New Roman" w:cs="Times New Roman"/>
+          <w:sz w:val="24"/>
+          <w:szCs w:val="24"/>
+        </w:rPr>
+        <w:t xml:space="preserve"> in which two or more senses entwine. One having synaesthesia can confuse people by saying sentences like – </w:t>
+      </w:r>
+      <w:proofErr w:type="gramStart"/>
+      <w:r>
+        <w:rPr>
+          <w:rFonts w:ascii="Times New Roman" w:hAnsi="Times New Roman" w:cs="Times New Roman"/>
+          <w:sz w:val="24"/>
+          <w:szCs w:val="24"/>
+        </w:rPr>
+        <w:t>“ the</w:t>
+      </w:r>
+      <w:proofErr w:type="gramEnd"/>
+      <w:r>
+        <w:rPr>
+          <w:rFonts w:ascii="Times New Roman" w:hAnsi="Times New Roman" w:cs="Times New Roman"/>
+          <w:sz w:val="24"/>
+          <w:szCs w:val="24"/>
+        </w:rPr>
+        <w:t xml:space="preserve"> letter A is brown” or “the number 8 is orange”.</w:t>
+      </w:r>
+    </w:p>
+    <w:p>
+      <w:pPr>
+        <w:rPr>
+          <w:rFonts w:ascii="Times New Roman" w:hAnsi="Times New Roman" w:cs="Times New Roman"/>
+          <w:sz w:val="24"/>
+          <w:szCs w:val="24"/>
+        </w:rPr>
+      </w:pPr>
+      <w:r>
+        <w:rPr>
+          <w:rFonts w:ascii="Times New Roman" w:hAnsi="Times New Roman" w:cs="Times New Roman"/>
+          <w:sz w:val="24"/>
+          <w:szCs w:val="24"/>
+        </w:rPr>
+        <w:t xml:space="preserve">Synesthesia can involve any number of </w:t>
+      </w:r>
+      <w:proofErr w:type="gramStart"/>
+      <w:r>
+        <w:rPr>
+          <w:rFonts w:ascii="Times New Roman" w:hAnsi="Times New Roman" w:cs="Times New Roman"/>
+          <w:sz w:val="24"/>
+          <w:szCs w:val="24"/>
+        </w:rPr>
+        <w:t>senses .</w:t>
+      </w:r>
+      <w:proofErr w:type="gramEnd"/>
+      <w:r>
+        <w:rPr>
+          <w:rFonts w:ascii="Times New Roman" w:hAnsi="Times New Roman" w:cs="Times New Roman"/>
+          <w:sz w:val="24"/>
+          <w:szCs w:val="24"/>
+        </w:rPr>
+        <w:t xml:space="preserve"> </w:t>
+      </w:r>
+      <w:r>
+        <w:rPr>
+          <w:rFonts w:ascii="Times New Roman" w:hAnsi="Times New Roman" w:cs="Times New Roman"/>
+          <w:sz w:val="24"/>
+          <w:szCs w:val="24"/>
+        </w:rPr>
+        <w:t xml:space="preserve">Most common ones </w:t>
+      </w:r>
+      <w:proofErr w:type="gramStart"/>
+      <w:r>
+        <w:rPr>
+          <w:rFonts w:ascii="Times New Roman" w:hAnsi="Times New Roman" w:cs="Times New Roman"/>
+          <w:sz w:val="24"/>
+          <w:szCs w:val="24"/>
+        </w:rPr>
+        <w:t>being  coloured</w:t>
+      </w:r>
+      <w:proofErr w:type="gramEnd"/>
+      <w:r>
+        <w:rPr>
+          <w:rFonts w:ascii="Times New Roman" w:hAnsi="Times New Roman" w:cs="Times New Roman"/>
+          <w:sz w:val="24"/>
+          <w:szCs w:val="24"/>
+        </w:rPr>
+        <w:t xml:space="preserve"> letters and numbers. One can see letters and numbers in brilliant </w:t>
+      </w:r>
+      <w:proofErr w:type="gramStart"/>
+      <w:r>
+        <w:rPr>
+          <w:rFonts w:ascii="Times New Roman" w:hAnsi="Times New Roman" w:cs="Times New Roman"/>
+          <w:sz w:val="24"/>
+          <w:szCs w:val="24"/>
+        </w:rPr>
+        <w:t>hues .</w:t>
+      </w:r>
+      <w:proofErr w:type="gramEnd"/>
+      <w:r>
+        <w:rPr>
+          <w:rFonts w:ascii="Times New Roman" w:hAnsi="Times New Roman" w:cs="Times New Roman"/>
+          <w:sz w:val="24"/>
+          <w:szCs w:val="24"/>
+        </w:rPr>
+        <w:t xml:space="preserve"> Synesthesia has grudgingly come to be accepted by leading scientists as </w:t>
+      </w:r>
+      <w:proofErr w:type="gramStart"/>
+      <w:r>
+        <w:rPr>
+          <w:rFonts w:ascii="Times New Roman" w:hAnsi="Times New Roman" w:cs="Times New Roman"/>
+          <w:sz w:val="24"/>
+          <w:szCs w:val="24"/>
+        </w:rPr>
+        <w:t>a an</w:t>
+      </w:r>
+      <w:proofErr w:type="gramEnd"/>
+      <w:r>
+        <w:rPr>
+          <w:rFonts w:ascii="Times New Roman" w:hAnsi="Times New Roman" w:cs="Times New Roman"/>
+          <w:sz w:val="24"/>
+          <w:szCs w:val="24"/>
+        </w:rPr>
+        <w:t xml:space="preserve"> actual phenomenon with neurological basis.</w:t>
+      </w:r>
+      <w:r>
+        <w:rPr>
+          <w:rFonts w:ascii="Times New Roman" w:hAnsi="Times New Roman" w:cs="Times New Roman"/>
+          <w:sz w:val="24"/>
+          <w:szCs w:val="24"/>
+        </w:rPr>
+        <w:t xml:space="preserve"> It generally is developed in the </w:t>
+      </w:r>
+      <w:proofErr w:type="gramStart"/>
+      <w:r>
+        <w:rPr>
+          <w:rFonts w:ascii="Times New Roman" w:hAnsi="Times New Roman" w:cs="Times New Roman"/>
+          <w:sz w:val="24"/>
+          <w:szCs w:val="24"/>
+        </w:rPr>
+        <w:t>childhood ,</w:t>
+      </w:r>
+      <w:proofErr w:type="gramEnd"/>
+      <w:r>
+        <w:rPr>
+          <w:rFonts w:ascii="Times New Roman" w:hAnsi="Times New Roman" w:cs="Times New Roman"/>
+          <w:sz w:val="24"/>
+          <w:szCs w:val="24"/>
+        </w:rPr>
+        <w:t xml:space="preserve"> among the children who are first time introduced to abstract concepts.</w:t>
+      </w:r>
+    </w:p>
+    <w:p>
+      <w:pPr>
+        <w:rPr>
+          <w:rFonts w:ascii="Times New Roman" w:hAnsi="Times New Roman" w:cs="Times New Roman"/>
+          <w:sz w:val="24"/>
+          <w:szCs w:val="24"/>
+        </w:rPr>
+      </w:pPr>
+      <w:r>
+        <w:rPr>
+          <w:rFonts w:ascii="Times New Roman" w:hAnsi="Times New Roman" w:cs="Times New Roman"/>
+          <w:sz w:val="24"/>
+          <w:szCs w:val="24"/>
+        </w:rPr>
+        <w:t xml:space="preserve">I do believe that synesthesia </w:t>
+      </w:r>
+      <w:r>
+        <w:rPr>
+          <w:rFonts w:ascii="Times New Roman" w:hAnsi="Times New Roman" w:cs="Times New Roman"/>
+          <w:sz w:val="24"/>
+          <w:szCs w:val="24"/>
+        </w:rPr>
+        <w:t>infl</w:t>
+      </w:r>
+      <w:r>
+        <w:rPr>
+          <w:rFonts w:ascii="Times New Roman" w:hAnsi="Times New Roman" w:cs="Times New Roman"/>
+          <w:sz w:val="24"/>
+          <w:szCs w:val="24"/>
+        </w:rPr>
+        <w:t xml:space="preserve">uences consciousness. </w:t>
+      </w:r>
+      <w:proofErr w:type="gramStart"/>
+      <w:r>
+        <w:rPr>
+          <w:rFonts w:ascii="Times New Roman" w:hAnsi="Times New Roman" w:cs="Times New Roman"/>
+          <w:sz w:val="24"/>
+          <w:szCs w:val="24"/>
+        </w:rPr>
+        <w:t>Synesthes  have</w:t>
+      </w:r>
+      <w:proofErr w:type="gramEnd"/>
+      <w:r>
+        <w:rPr>
+          <w:rFonts w:ascii="Times New Roman" w:hAnsi="Times New Roman" w:cs="Times New Roman"/>
+          <w:sz w:val="24"/>
+          <w:szCs w:val="24"/>
+        </w:rPr>
+        <w:t xml:space="preserve"> a very different view of consciousness. </w:t>
+      </w:r>
+      <w:r>
+        <w:rPr>
+          <w:rFonts w:ascii="Times New Roman" w:hAnsi="Times New Roman" w:cs="Times New Roman"/>
+          <w:sz w:val="24"/>
+          <w:szCs w:val="24"/>
+        </w:rPr>
+        <w:t xml:space="preserve"> </w:t>
+      </w:r>
+      <w:proofErr w:type="gramStart"/>
+      <w:r>
+        <w:rPr>
+          <w:rFonts w:ascii="Times New Roman" w:hAnsi="Times New Roman" w:cs="Times New Roman"/>
+          <w:sz w:val="24"/>
+          <w:szCs w:val="24"/>
+        </w:rPr>
+        <w:t>They  have</w:t>
+      </w:r>
+      <w:proofErr w:type="gramEnd"/>
+      <w:r>
+        <w:rPr>
+          <w:rFonts w:ascii="Times New Roman" w:hAnsi="Times New Roman" w:cs="Times New Roman"/>
+          <w:sz w:val="24"/>
+          <w:szCs w:val="24"/>
+        </w:rPr>
+        <w:t xml:space="preserve"> different s</w:t>
       </w:r>
       <w:bookmarkStart w:id="1" w:name="_GoBack"/>
       <w:bookmarkEnd w:id="1"/>
@@ -654,26 +1286,8 @@
           <w:sz w:val="24"/>
           <w:szCs w:val="24"/>
         </w:rPr>
-        <w:t>”</w:t>
-      </w:r>
-    </w:p>
-    <w:p>
-      <w:pPr>
-        <w:rPr>
-          <w:rFonts w:ascii="Times New Roman" w:hAnsi="Times New Roman" w:cs="Times New Roman"/>
-          <w:sz w:val="24"/>
-          <w:szCs w:val="24"/>
-        </w:rPr>
-      </w:pPr>
-    </w:p>
-    <w:p>
-      <w:pPr>
-        <w:rPr>
-          <w:rFonts w:ascii="Times New Roman" w:hAnsi="Times New Roman" w:cs="Times New Roman"/>
-          <w:sz w:val="24"/>
-          <w:szCs w:val="24"/>
-        </w:rPr>
-      </w:pPr>
+        <w:t xml:space="preserve">enses surrounding them ,  green may cause pain while red can be very peaceful. </w:t>
+      </w:r>
     </w:p>
     <w:p>
       <w:pPr>
@@ -692,10 +1306,6 @@
     </w:sectPr>
   </w:body>
 </w:document>
-</file>
-
-<file path=word/numbering.xml><?xml version="1.0" encoding="utf-8"?>
-<w:numbering xmlns:wpc="http://schemas.microsoft.com/office/word/2010/wordprocessingCanvas" xmlns:mc="http://schemas.openxmlformats.org/markup-compatibility/2006" xmlns:o="urn:schemas-microsoft-com:office:office" xmlns:r="http://schemas.openxmlformats.org/officeDocument/2006/relationships" xmlns:m="http://schemas.openxmlformats.org/officeDocument/2006/math" xmlns:v="urn:schemas-microsoft-com:vml" xmlns:wp14="http://schemas.microsoft.com/office/word/2010/wordprocessingDrawing" xmlns:wp="http://schemas.openxmlformats.org/drawingml/2006/wordprocessingDrawing" xmlns:w10="urn:schemas-microsoft-com:office:word" xmlns:w="http://schemas.openxmlformats.org/wordprocessingml/2006/main" xmlns:w14="http://schemas.microsoft.com/office/word/2010/wordml" xmlns:wpg="http://schemas.microsoft.com/office/word/2010/wordprocessingGroup" xmlns:wpi="http://schemas.microsoft.com/office/word/2010/wordprocessingInk" xmlns:wne="http://schemas.microsoft.com/office/word/2006/wordml" xmlns:wps="http://schemas.microsoft.com/office/word/2010/wordprocessingShape" mc:Ignorable="w14 wp14"/>
 </file>
 
 <file path=word/styles.xml><?xml version="1.0" encoding="utf-8"?>

</xml_diff>

<commit_message>
term paper concluded :)
</commit_message>
<xml_diff>
--- a/Kaustuv_Deolal_Term_Paper.docx
+++ b/Kaustuv_Deolal_Term_Paper.docx
@@ -315,15 +315,6 @@
       <w:pPr>
         <w:rPr>
           <w:rFonts w:ascii="Times New Roman" w:hAnsi="Times New Roman" w:cs="Times New Roman"/>
-          <w:sz w:val="24"/>
-          <w:szCs w:val="24"/>
-        </w:rPr>
-      </w:pPr>
-    </w:p>
-    <w:p>
-      <w:pPr>
-        <w:rPr>
-          <w:rFonts w:ascii="Times New Roman" w:hAnsi="Times New Roman" w:cs="Times New Roman"/>
           <w:b/>
           <w:sz w:val="36"/>
           <w:szCs w:val="36"/>
@@ -440,7 +431,23 @@
           <w:sz w:val="24"/>
           <w:szCs w:val="24"/>
         </w:rPr>
-        <w:t xml:space="preserve"> The first breakthrough in the field of Artificial Intelligence was in 1966, when Joseph Weizenbaum devised created a program which appeared to pass the Turing Test.</w:t>
+        <w:t xml:space="preserve"> The first breakthrough in the field of Artificial Intelligence was in 1966, when J</w:t>
+      </w:r>
+      <w:r>
+        <w:rPr>
+          <w:rFonts w:ascii="Times New Roman" w:hAnsi="Times New Roman" w:cs="Times New Roman"/>
+          <w:sz w:val="24"/>
+          <w:szCs w:val="24"/>
+        </w:rPr>
+        <w:t xml:space="preserve">oseph Weizenbaum devised </w:t>
+      </w:r>
+      <w:r>
+        <w:rPr>
+          <w:rFonts w:ascii="Times New Roman" w:hAnsi="Times New Roman" w:cs="Times New Roman"/>
+          <w:sz w:val="24"/>
+          <w:szCs w:val="24"/>
+        </w:rPr>
+        <w:t xml:space="preserve"> a program which appeared to pass the Turing Test.</w:t>
       </w:r>
       <w:r>
         <w:rPr>
@@ -501,25 +508,7 @@
           <w:sz w:val="24"/>
           <w:szCs w:val="24"/>
         </w:rPr>
-        <w:t xml:space="preserve">. AI is a wide field and has a variety of goals </w:t>
-      </w:r>
-      <w:proofErr w:type="spellStart"/>
-      <w:r>
-        <w:rPr>
-          <w:rFonts w:ascii="Times New Roman" w:hAnsi="Times New Roman" w:cs="Times New Roman"/>
-          <w:sz w:val="24"/>
-          <w:szCs w:val="24"/>
-        </w:rPr>
-        <w:t>viz</w:t>
-      </w:r>
-      <w:proofErr w:type="spellEnd"/>
-      <w:r>
-        <w:rPr>
-          <w:rFonts w:ascii="Times New Roman" w:hAnsi="Times New Roman" w:cs="Times New Roman"/>
-          <w:sz w:val="24"/>
-          <w:szCs w:val="24"/>
-        </w:rPr>
-        <w:t xml:space="preserve"> problem solving, </w:t>
+        <w:t xml:space="preserve">. AI is a wide field and has a variety of goals viz problem solving, </w:t>
       </w:r>
       <w:r>
         <w:rPr>
@@ -766,16 +755,49 @@
         </w:rPr>
         <w:t xml:space="preserve">atural Language Processing , stock trading </w:t>
       </w:r>
-      <w:proofErr w:type="spellStart"/>
-      <w:r>
-        <w:rPr>
-          <w:rFonts w:ascii="Times New Roman" w:hAnsi="Times New Roman" w:cs="Times New Roman"/>
-          <w:sz w:val="24"/>
-          <w:szCs w:val="24"/>
-        </w:rPr>
-        <w:t>etc</w:t>
-      </w:r>
-      <w:proofErr w:type="spellEnd"/>
+      <w:r>
+        <w:rPr>
+          <w:rFonts w:ascii="Times New Roman" w:hAnsi="Times New Roman" w:cs="Times New Roman"/>
+          <w:sz w:val="24"/>
+          <w:szCs w:val="24"/>
+        </w:rPr>
+        <w:t>etc.</w:t>
+      </w:r>
+    </w:p>
+    <w:p>
+      <w:pPr>
+        <w:rPr>
+          <w:rFonts w:ascii="Times New Roman" w:hAnsi="Times New Roman" w:cs="Times New Roman"/>
+          <w:sz w:val="24"/>
+          <w:szCs w:val="24"/>
+        </w:rPr>
+      </w:pPr>
+      <w:r>
+        <w:rPr>
+          <w:rFonts w:ascii="Times New Roman" w:hAnsi="Times New Roman" w:cs="Times New Roman"/>
+          <w:sz w:val="24"/>
+          <w:szCs w:val="24"/>
+        </w:rPr>
+        <w:t xml:space="preserve">Some discussion was done regarding the very popular “Roboethics”- a short expression for ethics of robotics. It is often use in the sense that how humans implement artificial intelligence. But “Roboethics” as a science or philosophical topics has not made much impact culturally. It still is a part of popular fiction and cinema. Thus it should not be used as a </w:t>
+      </w:r>
+      <w:proofErr w:type="gramStart"/>
+      <w:r>
+        <w:rPr>
+          <w:rFonts w:ascii="Times New Roman" w:hAnsi="Times New Roman" w:cs="Times New Roman"/>
+          <w:sz w:val="24"/>
+          <w:szCs w:val="24"/>
+        </w:rPr>
+        <w:t>parameter  for</w:t>
+      </w:r>
+      <w:proofErr w:type="gramEnd"/>
+      <w:r>
+        <w:rPr>
+          <w:rFonts w:ascii="Times New Roman" w:hAnsi="Times New Roman" w:cs="Times New Roman"/>
+          <w:sz w:val="24"/>
+          <w:szCs w:val="24"/>
+        </w:rPr>
+        <w:t xml:space="preserve"> constructing artificially intelligent beings and research</w:t>
+      </w:r>
     </w:p>
     <w:p>
       <w:pPr>
@@ -844,7 +866,16 @@
           <w:sz w:val="24"/>
           <w:szCs w:val="24"/>
         </w:rPr>
-        <w:t xml:space="preserve">or cognitive processes correlated with consciousness. I particularly now believe human consciousness can be replicated by applying AI algorithms.  The cloning currently may not be to a very high accuracy but it will definitely be highly accurate in the future. This precisely has been a trend </w:t>
+        <w:t xml:space="preserve">or cognitive processes correlated with </w:t>
+      </w:r>
+      <w:r>
+        <w:rPr>
+          <w:rFonts w:ascii="Times New Roman" w:hAnsi="Times New Roman" w:cs="Times New Roman"/>
+          <w:sz w:val="24"/>
+          <w:szCs w:val="24"/>
+        </w:rPr>
+        <w:lastRenderedPageBreak/>
+        <w:t xml:space="preserve">consciousness. I particularly now believe human consciousness can be replicated by applying AI algorithms.  The cloning currently may not be to a very high accuracy but it will definitely be highly accurate in the future. This precisely has been a trend </w:t>
       </w:r>
       <w:r>
         <w:rPr>
@@ -893,7 +924,6 @@
           <w:sz w:val="24"/>
           <w:szCs w:val="24"/>
         </w:rPr>
-        <w:lastRenderedPageBreak/>
         <w:t xml:space="preserve">An interesting question which </w:t>
       </w:r>
       <w:r>
@@ -1168,6 +1198,25 @@
       <w:pPr>
         <w:rPr>
           <w:rFonts w:ascii="Times New Roman" w:hAnsi="Times New Roman" w:cs="Times New Roman"/>
+          <w:sz w:val="44"/>
+          <w:szCs w:val="44"/>
+          <w:u w:val="single"/>
+        </w:rPr>
+      </w:pPr>
+      <w:r>
+        <w:rPr>
+          <w:rFonts w:ascii="Times New Roman" w:hAnsi="Times New Roman" w:cs="Times New Roman"/>
+          <w:sz w:val="44"/>
+          <w:szCs w:val="44"/>
+          <w:u w:val="single"/>
+        </w:rPr>
+        <w:t>Synesthesia and Consciousness</w:t>
+      </w:r>
+    </w:p>
+    <w:p>
+      <w:pPr>
+        <w:rPr>
+          <w:rFonts w:ascii="Times New Roman" w:hAnsi="Times New Roman" w:cs="Times New Roman"/>
           <w:sz w:val="24"/>
           <w:szCs w:val="24"/>
         </w:rPr>
@@ -1196,14 +1245,24 @@
         </w:rPr>
         <w:t xml:space="preserve">uences consciousness. </w:t>
       </w:r>
-      <w:r>
-        <w:rPr>
-          <w:rFonts w:ascii="Times New Roman" w:hAnsi="Times New Roman" w:cs="Times New Roman"/>
-          <w:sz w:val="24"/>
-          <w:szCs w:val="24"/>
-        </w:rPr>
-        <w:t>Synesthetes have</w:t>
-      </w:r>
+      <w:proofErr w:type="gramStart"/>
+      <w:r>
+        <w:rPr>
+          <w:rFonts w:ascii="Times New Roman" w:hAnsi="Times New Roman" w:cs="Times New Roman"/>
+          <w:sz w:val="24"/>
+          <w:szCs w:val="24"/>
+        </w:rPr>
+        <w:t>Synesthete</w:t>
+      </w:r>
+      <w:r>
+        <w:rPr>
+          <w:rFonts w:ascii="Times New Roman" w:hAnsi="Times New Roman" w:cs="Times New Roman"/>
+          <w:sz w:val="24"/>
+          <w:szCs w:val="24"/>
+        </w:rPr>
+        <w:t xml:space="preserve"> have</w:t>
+      </w:r>
+      <w:proofErr w:type="gramEnd"/>
       <w:r>
         <w:rPr>
           <w:rFonts w:ascii="Times New Roman" w:hAnsi="Times New Roman" w:cs="Times New Roman"/>
@@ -1385,6 +1444,22 @@
           <w:szCs w:val="24"/>
         </w:rPr>
         <w:t>is actually like a bonus sense, which someone would not like to lose</w:t>
+      </w:r>
+      <w:r>
+        <w:rPr>
+          <w:rFonts w:ascii="Times New Roman" w:hAnsi="Times New Roman" w:cs="Times New Roman"/>
+          <w:sz w:val="24"/>
+          <w:szCs w:val="24"/>
+        </w:rPr>
+        <w:t xml:space="preserve">. It facilitates some unique traits among individuals </w:t>
+      </w:r>
+      <w:r>
+        <w:rPr>
+          <w:rFonts w:ascii="Times New Roman" w:hAnsi="Times New Roman" w:cs="Times New Roman"/>
+          <w:sz w:val="24"/>
+          <w:szCs w:val="24"/>
+        </w:rPr>
+        <w:t>like reflexes related to counting and solving complex coloured matrices.</w:t>
       </w:r>
     </w:p>
     <w:p>
@@ -1433,6 +1508,7 @@
           <w:sz w:val="24"/>
           <w:szCs w:val="24"/>
         </w:rPr>
+        <w:lastRenderedPageBreak/>
         <w:t>This was the topic our Group Presented.</w:t>
       </w:r>
     </w:p>
@@ -1491,24 +1567,31 @@
           <w:sz w:val="24"/>
           <w:szCs w:val="24"/>
         </w:rPr>
-        <w:t xml:space="preserve"> condition for the sufferer and even for the people around him. He may be having his whole left side paralysed </w:t>
-      </w:r>
-      <w:r>
-        <w:rPr>
-          <w:rFonts w:ascii="Times New Roman" w:hAnsi="Times New Roman" w:cs="Times New Roman"/>
-          <w:sz w:val="24"/>
-          <w:szCs w:val="24"/>
-        </w:rPr>
-        <w:lastRenderedPageBreak/>
-        <w:t>but would vehemently deny</w:t>
-      </w:r>
-      <w:r>
-        <w:rPr>
-          <w:rFonts w:ascii="Times New Roman" w:hAnsi="Times New Roman" w:cs="Times New Roman"/>
-          <w:sz w:val="24"/>
-          <w:szCs w:val="24"/>
-        </w:rPr>
-        <w:t xml:space="preserve"> having any such condition. This might</w:t>
+        <w:t xml:space="preserve"> condition for the sufferer and even for the people around him. He may be having his whole left side paralysed but would vehemently deny</w:t>
+      </w:r>
+      <w:r>
+        <w:rPr>
+          <w:rFonts w:ascii="Times New Roman" w:hAnsi="Times New Roman" w:cs="Times New Roman"/>
+          <w:sz w:val="24"/>
+          <w:szCs w:val="24"/>
+        </w:rPr>
+        <w:t xml:space="preserve"> having any such condition</w:t>
+      </w:r>
+      <w:r>
+        <w:rPr>
+          <w:rFonts w:ascii="Times New Roman" w:hAnsi="Times New Roman" w:cs="Times New Roman"/>
+          <w:sz w:val="24"/>
+          <w:szCs w:val="24"/>
+        </w:rPr>
+        <w:t xml:space="preserve"> not because he is unwilling to accept the disease but is rather unable to register that </w:t>
+      </w:r>
+      <w:r>
+        <w:rPr>
+          <w:rFonts w:ascii="Times New Roman" w:hAnsi="Times New Roman" w:cs="Times New Roman"/>
+          <w:sz w:val="24"/>
+          <w:szCs w:val="24"/>
+        </w:rPr>
+        <w:t>. This might</w:t>
       </w:r>
       <w:r>
         <w:rPr>
@@ -1660,6 +1743,25 @@
       <w:pPr>
         <w:rPr>
           <w:rFonts w:ascii="Times New Roman" w:hAnsi="Times New Roman" w:cs="Times New Roman"/>
+          <w:sz w:val="52"/>
+          <w:szCs w:val="52"/>
+          <w:u w:val="single"/>
+        </w:rPr>
+      </w:pPr>
+      <w:r>
+        <w:rPr>
+          <w:rFonts w:ascii="Times New Roman" w:hAnsi="Times New Roman" w:cs="Times New Roman"/>
+          <w:sz w:val="52"/>
+          <w:szCs w:val="52"/>
+          <w:u w:val="single"/>
+        </w:rPr>
+        <w:t>Anosognosia and Consciousness</w:t>
+      </w:r>
+    </w:p>
+    <w:p>
+      <w:pPr>
+        <w:rPr>
+          <w:rFonts w:ascii="Times New Roman" w:hAnsi="Times New Roman" w:cs="Times New Roman"/>
           <w:sz w:val="24"/>
           <w:szCs w:val="24"/>
         </w:rPr>
@@ -1702,7 +1804,90 @@
           <w:sz w:val="24"/>
           <w:szCs w:val="24"/>
         </w:rPr>
-        <w:t xml:space="preserve">Anosognosia dampens those senses. </w:t>
+        <w:t>An</w:t>
+      </w:r>
+      <w:r>
+        <w:rPr>
+          <w:rFonts w:ascii="Times New Roman" w:hAnsi="Times New Roman" w:cs="Times New Roman"/>
+          <w:sz w:val="24"/>
+          <w:szCs w:val="24"/>
+        </w:rPr>
+        <w:t>osognosia dampens those senses.</w:t>
+      </w:r>
+    </w:p>
+    <w:p>
+      <w:pPr>
+        <w:rPr>
+          <w:rFonts w:ascii="Times New Roman" w:hAnsi="Times New Roman" w:cs="Times New Roman"/>
+          <w:sz w:val="24"/>
+          <w:szCs w:val="24"/>
+        </w:rPr>
+      </w:pPr>
+      <w:r>
+        <w:rPr>
+          <w:rFonts w:ascii="Times New Roman" w:hAnsi="Times New Roman" w:cs="Times New Roman"/>
+          <w:sz w:val="24"/>
+          <w:szCs w:val="24"/>
+        </w:rPr>
+        <w:t>Analysing Anosognosia is a difficult task. Patients show different degree of consciousness/awareness in different domains (e.g</w:t>
+      </w:r>
+      <w:r>
+        <w:rPr>
+          <w:rFonts w:ascii="Times New Roman" w:hAnsi="Times New Roman" w:cs="Times New Roman"/>
+          <w:sz w:val="24"/>
+          <w:szCs w:val="24"/>
+        </w:rPr>
+        <w:t xml:space="preserve">. </w:t>
+      </w:r>
+      <w:proofErr w:type="gramStart"/>
+      <w:r>
+        <w:rPr>
+          <w:rFonts w:ascii="Times New Roman" w:hAnsi="Times New Roman" w:cs="Times New Roman"/>
+          <w:sz w:val="24"/>
+          <w:szCs w:val="24"/>
+        </w:rPr>
+        <w:t>memory ,</w:t>
+      </w:r>
+      <w:proofErr w:type="gramEnd"/>
+      <w:r>
+        <w:rPr>
+          <w:rFonts w:ascii="Times New Roman" w:hAnsi="Times New Roman" w:cs="Times New Roman"/>
+          <w:sz w:val="24"/>
+          <w:szCs w:val="24"/>
+        </w:rPr>
+        <w:t xml:space="preserve"> reasoning and social awareness) </w:t>
+      </w:r>
+      <w:r>
+        <w:rPr>
+          <w:rFonts w:ascii="Times New Roman" w:hAnsi="Times New Roman" w:cs="Times New Roman"/>
+          <w:sz w:val="24"/>
+          <w:szCs w:val="24"/>
+        </w:rPr>
+        <w:t xml:space="preserve"> </w:t>
+      </w:r>
+      <w:r>
+        <w:rPr>
+          <w:rFonts w:ascii="Times New Roman" w:hAnsi="Times New Roman" w:cs="Times New Roman"/>
+          <w:sz w:val="24"/>
+          <w:szCs w:val="24"/>
+        </w:rPr>
+        <w:t>Anosognosia, lack of awareness or loss of insight, is used interchangeably to desc</w:t>
+      </w:r>
+      <w:r>
+        <w:rPr>
+          <w:rFonts w:ascii="Times New Roman" w:hAnsi="Times New Roman" w:cs="Times New Roman"/>
+          <w:sz w:val="24"/>
+          <w:szCs w:val="24"/>
+        </w:rPr>
+        <w:t>ribe the impaired judgment of Alzheimer’s</w:t>
+      </w:r>
+      <w:r>
+        <w:rPr>
+          <w:rFonts w:ascii="Times New Roman" w:hAnsi="Times New Roman" w:cs="Times New Roman"/>
+          <w:sz w:val="24"/>
+          <w:szCs w:val="24"/>
+        </w:rPr>
+        <w:t xml:space="preserve"> subjects concerning their own cognition, mood, behaviour, or daily activities.</w:t>
       </w:r>
     </w:p>
     <w:p>
@@ -1963,315 +2148,263 @@
           <w:szCs w:val="24"/>
         </w:rPr>
       </w:pPr>
+      <w:r>
+        <w:rPr>
+          <w:rFonts w:ascii="Times New Roman" w:hAnsi="Times New Roman" w:cs="Times New Roman"/>
+          <w:sz w:val="24"/>
+          <w:szCs w:val="24"/>
+        </w:rPr>
+        <w:lastRenderedPageBreak/>
+        <w:t>The three topics that have been discussed above have a common impact on our consciousness. They in some way or the other impair it. For instance a synesthete has a bonus sense which helps him to associate different colours with perception. On the same lines a person having Anosognosia is not completely aware of his bodily ailments. This can be taken as an example of impaired consciousness.</w:t>
+      </w:r>
+    </w:p>
+    <w:p>
+      <w:pPr>
+        <w:rPr>
+          <w:rFonts w:ascii="Times New Roman" w:hAnsi="Times New Roman" w:cs="Times New Roman"/>
+          <w:sz w:val="24"/>
+          <w:szCs w:val="24"/>
+        </w:rPr>
+      </w:pPr>
+      <w:r>
+        <w:rPr>
+          <w:rFonts w:ascii="Times New Roman" w:hAnsi="Times New Roman" w:cs="Times New Roman"/>
+          <w:sz w:val="24"/>
+          <w:szCs w:val="24"/>
+        </w:rPr>
+        <w:t xml:space="preserve">Another common trait which I noticed was relating the cause of these situations. </w:t>
+      </w:r>
+    </w:p>
+    <w:p>
+      <w:pPr>
+        <w:rPr>
+          <w:rFonts w:ascii="Times New Roman" w:hAnsi="Times New Roman" w:cs="Times New Roman"/>
+          <w:sz w:val="24"/>
+          <w:szCs w:val="24"/>
+        </w:rPr>
+      </w:pPr>
+      <w:r>
+        <w:rPr>
+          <w:rFonts w:ascii="Times New Roman" w:hAnsi="Times New Roman" w:cs="Times New Roman"/>
+          <w:sz w:val="24"/>
+          <w:szCs w:val="24"/>
+        </w:rPr>
+        <w:t>Both Synesthesia and Anosognosia can result from an external agent like injury to the brain. AI bot is a by-product of research which is again an intervention from outside sources.</w:t>
+      </w:r>
+    </w:p>
+    <w:p>
+      <w:pPr>
+        <w:rPr>
+          <w:rFonts w:ascii="Times New Roman" w:hAnsi="Times New Roman" w:cs="Times New Roman"/>
+          <w:sz w:val="24"/>
+          <w:szCs w:val="24"/>
+        </w:rPr>
+      </w:pPr>
+      <w:r>
+        <w:rPr>
+          <w:rFonts w:ascii="Times New Roman" w:hAnsi="Times New Roman" w:cs="Times New Roman"/>
+          <w:sz w:val="24"/>
+          <w:szCs w:val="24"/>
+        </w:rPr>
+        <w:t xml:space="preserve">To conclude the term paper </w:t>
+      </w:r>
+      <w:r>
+        <w:rPr>
+          <w:rFonts w:ascii="Times New Roman" w:hAnsi="Times New Roman" w:cs="Times New Roman"/>
+          <w:sz w:val="24"/>
+          <w:szCs w:val="24"/>
+        </w:rPr>
+        <w:t>I would say that these anomalous</w:t>
+      </w:r>
+      <w:r>
+        <w:rPr>
+          <w:rFonts w:ascii="Times New Roman" w:hAnsi="Times New Roman" w:cs="Times New Roman"/>
+          <w:sz w:val="24"/>
+          <w:szCs w:val="24"/>
+        </w:rPr>
+        <w:t xml:space="preserve"> conditions help in developing a better understanding of the term consciousness. We get to appreciate our </w:t>
+      </w:r>
+      <w:r>
+        <w:rPr>
+          <w:rFonts w:ascii="Times New Roman" w:hAnsi="Times New Roman" w:cs="Times New Roman"/>
+          <w:sz w:val="24"/>
+          <w:szCs w:val="24"/>
+        </w:rPr>
+        <w:t xml:space="preserve">own understanding of the surroundings and environment and at the same time we are in awe with what a person can achieve with his heightened consciousness. </w:t>
+      </w:r>
+      <w:proofErr w:type="gramStart"/>
+      <w:r>
+        <w:rPr>
+          <w:rFonts w:ascii="Times New Roman" w:hAnsi="Times New Roman" w:cs="Times New Roman"/>
+          <w:sz w:val="24"/>
+          <w:szCs w:val="24"/>
+        </w:rPr>
+        <w:t>For  instance</w:t>
+      </w:r>
+      <w:proofErr w:type="gramEnd"/>
+      <w:r>
+        <w:rPr>
+          <w:rFonts w:ascii="Times New Roman" w:hAnsi="Times New Roman" w:cs="Times New Roman"/>
+          <w:sz w:val="24"/>
+          <w:szCs w:val="24"/>
+        </w:rPr>
+        <w:t xml:space="preserve"> an autistic savant like Jedediah Buxton or a synesthete like Jimi Hendrix are epitomes of enhanced consciousness </w:t>
+      </w:r>
+    </w:p>
+    <w:p>
+      <w:pPr>
+        <w:rPr>
+          <w:rFonts w:ascii="Times New Roman" w:hAnsi="Times New Roman" w:cs="Times New Roman"/>
+          <w:sz w:val="24"/>
+          <w:szCs w:val="24"/>
+        </w:rPr>
+      </w:pPr>
+    </w:p>
+    <w:p>
+      <w:pPr>
+        <w:rPr>
+          <w:rFonts w:ascii="Times New Roman" w:hAnsi="Times New Roman" w:cs="Times New Roman"/>
+          <w:sz w:val="24"/>
+          <w:szCs w:val="24"/>
+        </w:rPr>
+      </w:pPr>
+    </w:p>
+    <w:p>
+      <w:pPr>
+        <w:rPr>
+          <w:rFonts w:ascii="Times New Roman" w:hAnsi="Times New Roman" w:cs="Times New Roman"/>
+          <w:sz w:val="24"/>
+          <w:szCs w:val="24"/>
+        </w:rPr>
+      </w:pPr>
+    </w:p>
+    <w:p>
+      <w:pPr>
+        <w:rPr>
+          <w:rFonts w:ascii="Times New Roman" w:hAnsi="Times New Roman" w:cs="Times New Roman"/>
+          <w:sz w:val="24"/>
+          <w:szCs w:val="24"/>
+        </w:rPr>
+      </w:pPr>
+    </w:p>
+    <w:p>
+      <w:pPr>
+        <w:rPr>
+          <w:rFonts w:ascii="Times New Roman" w:hAnsi="Times New Roman" w:cs="Times New Roman"/>
+          <w:sz w:val="24"/>
+          <w:szCs w:val="24"/>
+        </w:rPr>
+      </w:pPr>
+    </w:p>
+    <w:p>
+      <w:pPr>
+        <w:rPr>
+          <w:rFonts w:ascii="Times New Roman" w:hAnsi="Times New Roman" w:cs="Times New Roman"/>
+          <w:sz w:val="24"/>
+          <w:szCs w:val="24"/>
+        </w:rPr>
+      </w:pPr>
+    </w:p>
+    <w:p>
+      <w:pPr>
+        <w:rPr>
+          <w:rFonts w:ascii="Times New Roman" w:hAnsi="Times New Roman" w:cs="Times New Roman"/>
+          <w:sz w:val="24"/>
+          <w:szCs w:val="24"/>
+        </w:rPr>
+      </w:pPr>
+    </w:p>
+    <w:p>
+      <w:pPr>
+        <w:rPr>
+          <w:rFonts w:ascii="Times New Roman" w:hAnsi="Times New Roman" w:cs="Times New Roman"/>
+          <w:sz w:val="24"/>
+          <w:szCs w:val="24"/>
+        </w:rPr>
+      </w:pPr>
+    </w:p>
+    <w:p>
+      <w:pPr>
+        <w:rPr>
+          <w:rFonts w:ascii="Times New Roman" w:hAnsi="Times New Roman" w:cs="Times New Roman"/>
+          <w:sz w:val="24"/>
+          <w:szCs w:val="24"/>
+        </w:rPr>
+      </w:pPr>
+    </w:p>
+    <w:p>
+      <w:pPr>
+        <w:rPr>
+          <w:rFonts w:ascii="Times New Roman" w:hAnsi="Times New Roman" w:cs="Times New Roman"/>
+          <w:sz w:val="24"/>
+          <w:szCs w:val="24"/>
+        </w:rPr>
+      </w:pPr>
+    </w:p>
+    <w:p>
+      <w:pPr>
+        <w:rPr>
+          <w:rFonts w:ascii="Times New Roman" w:hAnsi="Times New Roman" w:cs="Times New Roman"/>
+          <w:sz w:val="24"/>
+          <w:szCs w:val="24"/>
+        </w:rPr>
+      </w:pPr>
+    </w:p>
+    <w:p>
+      <w:pPr>
+        <w:rPr>
+          <w:rFonts w:ascii="Times New Roman" w:hAnsi="Times New Roman" w:cs="Times New Roman"/>
+          <w:sz w:val="24"/>
+          <w:szCs w:val="24"/>
+        </w:rPr>
+      </w:pPr>
+    </w:p>
+    <w:p>
+      <w:pPr>
+        <w:rPr>
+          <w:rFonts w:ascii="Times New Roman" w:hAnsi="Times New Roman" w:cs="Times New Roman"/>
+          <w:sz w:val="24"/>
+          <w:szCs w:val="24"/>
+        </w:rPr>
+      </w:pPr>
+    </w:p>
+    <w:p>
+      <w:pPr>
+        <w:rPr>
+          <w:rFonts w:ascii="Times New Roman" w:hAnsi="Times New Roman" w:cs="Times New Roman"/>
+          <w:sz w:val="24"/>
+          <w:szCs w:val="24"/>
+        </w:rPr>
+      </w:pPr>
+    </w:p>
+    <w:p>
+      <w:pPr>
+        <w:rPr>
+          <w:rFonts w:ascii="Times New Roman" w:hAnsi="Times New Roman" w:cs="Times New Roman"/>
+          <w:sz w:val="24"/>
+          <w:szCs w:val="24"/>
+        </w:rPr>
+      </w:pPr>
+    </w:p>
+    <w:p>
+      <w:pPr>
+        <w:rPr>
+          <w:rFonts w:ascii="Times New Roman" w:hAnsi="Times New Roman" w:cs="Times New Roman"/>
+          <w:sz w:val="24"/>
+          <w:szCs w:val="24"/>
+        </w:rPr>
+      </w:pPr>
+    </w:p>
+    <w:p>
+      <w:pPr>
+        <w:rPr>
+          <w:rFonts w:ascii="Times New Roman" w:hAnsi="Times New Roman" w:cs="Times New Roman"/>
+          <w:sz w:val="24"/>
+          <w:szCs w:val="24"/>
+        </w:rPr>
+      </w:pPr>
       <w:bookmarkStart w:id="1" w:name="_GoBack"/>
       <w:bookmarkEnd w:id="1"/>
-    </w:p>
-    <w:p>
-      <w:pPr>
-        <w:rPr>
-          <w:rFonts w:ascii="Times New Roman" w:hAnsi="Times New Roman" w:cs="Times New Roman"/>
-          <w:sz w:val="24"/>
-          <w:szCs w:val="24"/>
-        </w:rPr>
-      </w:pPr>
-    </w:p>
-    <w:p>
-      <w:pPr>
-        <w:rPr>
-          <w:rFonts w:ascii="Times New Roman" w:hAnsi="Times New Roman" w:cs="Times New Roman"/>
-          <w:sz w:val="24"/>
-          <w:szCs w:val="24"/>
-        </w:rPr>
-      </w:pPr>
-    </w:p>
-    <w:p>
-      <w:pPr>
-        <w:rPr>
-          <w:rFonts w:ascii="Times New Roman" w:hAnsi="Times New Roman" w:cs="Times New Roman"/>
-          <w:sz w:val="24"/>
-          <w:szCs w:val="24"/>
-        </w:rPr>
-      </w:pPr>
-    </w:p>
-    <w:p>
-      <w:pPr>
-        <w:rPr>
-          <w:rFonts w:ascii="Times New Roman" w:hAnsi="Times New Roman" w:cs="Times New Roman"/>
-          <w:sz w:val="24"/>
-          <w:szCs w:val="24"/>
-        </w:rPr>
-      </w:pPr>
-    </w:p>
-    <w:p>
-      <w:pPr>
-        <w:rPr>
-          <w:rFonts w:ascii="Times New Roman" w:hAnsi="Times New Roman" w:cs="Times New Roman"/>
-          <w:sz w:val="24"/>
-          <w:szCs w:val="24"/>
-        </w:rPr>
-      </w:pPr>
-    </w:p>
-    <w:p>
-      <w:pPr>
-        <w:rPr>
-          <w:rFonts w:ascii="Times New Roman" w:hAnsi="Times New Roman" w:cs="Times New Roman"/>
-          <w:sz w:val="24"/>
-          <w:szCs w:val="24"/>
-        </w:rPr>
-      </w:pPr>
-    </w:p>
-    <w:p>
-      <w:pPr>
-        <w:rPr>
-          <w:rFonts w:ascii="Times New Roman" w:hAnsi="Times New Roman" w:cs="Times New Roman"/>
-          <w:sz w:val="24"/>
-          <w:szCs w:val="24"/>
-        </w:rPr>
-      </w:pPr>
-    </w:p>
-    <w:p>
-      <w:pPr>
-        <w:rPr>
-          <w:rFonts w:ascii="Times New Roman" w:hAnsi="Times New Roman" w:cs="Times New Roman"/>
-          <w:sz w:val="24"/>
-          <w:szCs w:val="24"/>
-        </w:rPr>
-      </w:pPr>
-    </w:p>
-    <w:p>
-      <w:pPr>
-        <w:rPr>
-          <w:rFonts w:ascii="Times New Roman" w:hAnsi="Times New Roman" w:cs="Times New Roman"/>
-          <w:sz w:val="24"/>
-          <w:szCs w:val="24"/>
-        </w:rPr>
-      </w:pPr>
-    </w:p>
-    <w:p>
-      <w:pPr>
-        <w:rPr>
-          <w:rFonts w:ascii="Times New Roman" w:hAnsi="Times New Roman" w:cs="Times New Roman"/>
-          <w:sz w:val="24"/>
-          <w:szCs w:val="24"/>
-        </w:rPr>
-      </w:pPr>
-    </w:p>
-    <w:p>
-      <w:pPr>
-        <w:rPr>
-          <w:rFonts w:ascii="Times New Roman" w:hAnsi="Times New Roman" w:cs="Times New Roman"/>
-          <w:sz w:val="24"/>
-          <w:szCs w:val="24"/>
-        </w:rPr>
-      </w:pPr>
-    </w:p>
-    <w:p>
-      <w:pPr>
-        <w:rPr>
-          <w:rFonts w:ascii="Times New Roman" w:hAnsi="Times New Roman" w:cs="Times New Roman"/>
-          <w:sz w:val="24"/>
-          <w:szCs w:val="24"/>
-        </w:rPr>
-      </w:pPr>
-    </w:p>
-    <w:p>
-      <w:pPr>
-        <w:rPr>
-          <w:rFonts w:ascii="Times New Roman" w:hAnsi="Times New Roman" w:cs="Times New Roman"/>
-          <w:sz w:val="24"/>
-          <w:szCs w:val="24"/>
-        </w:rPr>
-      </w:pPr>
-    </w:p>
-    <w:p>
-      <w:pPr>
-        <w:rPr>
-          <w:rFonts w:ascii="Times New Roman" w:hAnsi="Times New Roman" w:cs="Times New Roman"/>
-          <w:sz w:val="24"/>
-          <w:szCs w:val="24"/>
-        </w:rPr>
-      </w:pPr>
-    </w:p>
-    <w:p>
-      <w:pPr>
-        <w:rPr>
-          <w:rFonts w:ascii="Times New Roman" w:hAnsi="Times New Roman" w:cs="Times New Roman"/>
-          <w:sz w:val="24"/>
-          <w:szCs w:val="24"/>
-        </w:rPr>
-      </w:pPr>
-    </w:p>
-    <w:p>
-      <w:pPr>
-        <w:rPr>
-          <w:rFonts w:ascii="Times New Roman" w:hAnsi="Times New Roman" w:cs="Times New Roman"/>
-          <w:sz w:val="24"/>
-          <w:szCs w:val="24"/>
-        </w:rPr>
-      </w:pPr>
-    </w:p>
-    <w:p>
-      <w:pPr>
-        <w:rPr>
-          <w:rFonts w:ascii="Times New Roman" w:hAnsi="Times New Roman" w:cs="Times New Roman"/>
-          <w:sz w:val="24"/>
-          <w:szCs w:val="24"/>
-        </w:rPr>
-      </w:pPr>
-    </w:p>
-    <w:p>
-      <w:pPr>
-        <w:rPr>
-          <w:rFonts w:ascii="Times New Roman" w:hAnsi="Times New Roman" w:cs="Times New Roman"/>
-          <w:sz w:val="24"/>
-          <w:szCs w:val="24"/>
-        </w:rPr>
-      </w:pPr>
-    </w:p>
-    <w:p>
-      <w:pPr>
-        <w:rPr>
-          <w:rFonts w:ascii="Times New Roman" w:hAnsi="Times New Roman" w:cs="Times New Roman"/>
-          <w:sz w:val="24"/>
-          <w:szCs w:val="24"/>
-        </w:rPr>
-      </w:pPr>
-    </w:p>
-    <w:p>
-      <w:pPr>
-        <w:rPr>
-          <w:rFonts w:ascii="Times New Roman" w:hAnsi="Times New Roman" w:cs="Times New Roman"/>
-          <w:sz w:val="24"/>
-          <w:szCs w:val="24"/>
-        </w:rPr>
-      </w:pPr>
-    </w:p>
-    <w:p>
-      <w:pPr>
-        <w:rPr>
-          <w:rFonts w:ascii="Times New Roman" w:hAnsi="Times New Roman" w:cs="Times New Roman"/>
-          <w:sz w:val="24"/>
-          <w:szCs w:val="24"/>
-        </w:rPr>
-      </w:pPr>
-    </w:p>
-    <w:p>
-      <w:pPr>
-        <w:rPr>
-          <w:rFonts w:ascii="Times New Roman" w:hAnsi="Times New Roman" w:cs="Times New Roman"/>
-          <w:sz w:val="24"/>
-          <w:szCs w:val="24"/>
-        </w:rPr>
-      </w:pPr>
-    </w:p>
-    <w:p>
-      <w:pPr>
-        <w:rPr>
-          <w:rFonts w:ascii="Times New Roman" w:hAnsi="Times New Roman" w:cs="Times New Roman"/>
-          <w:sz w:val="24"/>
-          <w:szCs w:val="24"/>
-        </w:rPr>
-      </w:pPr>
-    </w:p>
-    <w:p>
-      <w:pPr>
-        <w:rPr>
-          <w:rFonts w:ascii="Times New Roman" w:hAnsi="Times New Roman" w:cs="Times New Roman"/>
-          <w:sz w:val="24"/>
-          <w:szCs w:val="24"/>
-        </w:rPr>
-      </w:pPr>
-    </w:p>
-    <w:p>
-      <w:pPr>
-        <w:rPr>
-          <w:rFonts w:ascii="Times New Roman" w:hAnsi="Times New Roman" w:cs="Times New Roman"/>
-          <w:sz w:val="24"/>
-          <w:szCs w:val="24"/>
-        </w:rPr>
-      </w:pPr>
-    </w:p>
-    <w:p>
-      <w:pPr>
-        <w:rPr>
-          <w:rFonts w:ascii="Times New Roman" w:hAnsi="Times New Roman" w:cs="Times New Roman"/>
-          <w:sz w:val="24"/>
-          <w:szCs w:val="24"/>
-        </w:rPr>
-      </w:pPr>
-    </w:p>
-    <w:p>
-      <w:pPr>
-        <w:rPr>
-          <w:rFonts w:ascii="Times New Roman" w:hAnsi="Times New Roman" w:cs="Times New Roman"/>
-          <w:sz w:val="24"/>
-          <w:szCs w:val="24"/>
-        </w:rPr>
-      </w:pPr>
-    </w:p>
-    <w:p>
-      <w:pPr>
-        <w:rPr>
-          <w:rFonts w:ascii="Times New Roman" w:hAnsi="Times New Roman" w:cs="Times New Roman"/>
-          <w:sz w:val="24"/>
-          <w:szCs w:val="24"/>
-        </w:rPr>
-      </w:pPr>
-    </w:p>
-    <w:p>
-      <w:pPr>
-        <w:rPr>
-          <w:rFonts w:ascii="Times New Roman" w:hAnsi="Times New Roman" w:cs="Times New Roman"/>
-          <w:sz w:val="24"/>
-          <w:szCs w:val="24"/>
-        </w:rPr>
-      </w:pPr>
-    </w:p>
-    <w:p>
-      <w:pPr>
-        <w:rPr>
-          <w:rFonts w:ascii="Times New Roman" w:hAnsi="Times New Roman" w:cs="Times New Roman"/>
-          <w:sz w:val="24"/>
-          <w:szCs w:val="24"/>
-        </w:rPr>
-      </w:pPr>
-    </w:p>
-    <w:p>
-      <w:pPr>
-        <w:rPr>
-          <w:rFonts w:ascii="Times New Roman" w:hAnsi="Times New Roman" w:cs="Times New Roman"/>
-          <w:sz w:val="24"/>
-          <w:szCs w:val="24"/>
-        </w:rPr>
-      </w:pPr>
-    </w:p>
-    <w:p>
-      <w:pPr>
-        <w:rPr>
-          <w:rFonts w:ascii="Times New Roman" w:hAnsi="Times New Roman" w:cs="Times New Roman"/>
-          <w:sz w:val="24"/>
-          <w:szCs w:val="24"/>
-        </w:rPr>
-      </w:pPr>
-    </w:p>
-    <w:p>
-      <w:pPr>
-        <w:rPr>
-          <w:rFonts w:ascii="Times New Roman" w:hAnsi="Times New Roman" w:cs="Times New Roman"/>
-          <w:sz w:val="24"/>
-          <w:szCs w:val="24"/>
-        </w:rPr>
-      </w:pPr>
-    </w:p>
-    <w:p>
-      <w:pPr>
-        <w:rPr>
-          <w:rFonts w:ascii="Times New Roman" w:hAnsi="Times New Roman" w:cs="Times New Roman"/>
-          <w:b/>
-          <w:sz w:val="24"/>
-          <w:szCs w:val="24"/>
-        </w:rPr>
-      </w:pPr>
     </w:p>
     <w:sectPr>
       <w:pgSz w:w="11906" w:h="16838"/>
@@ -2281,6 +2414,56 @@
     </w:sectPr>
   </w:body>
 </w:document>
+</file>
+
+<file path=word/endnotes.xml><?xml version="1.0" encoding="utf-8"?>
+<w:endnotes xmlns:wpc="http://schemas.microsoft.com/office/word/2010/wordprocessingCanvas" xmlns:mc="http://schemas.openxmlformats.org/markup-compatibility/2006" xmlns:o="urn:schemas-microsoft-com:office:office" xmlns:r="http://schemas.openxmlformats.org/officeDocument/2006/relationships" xmlns:m="http://schemas.openxmlformats.org/officeDocument/2006/math" xmlns:v="urn:schemas-microsoft-com:vml" xmlns:wp14="http://schemas.microsoft.com/office/word/2010/wordprocessingDrawing" xmlns:wp="http://schemas.openxmlformats.org/drawingml/2006/wordprocessingDrawing" xmlns:w10="urn:schemas-microsoft-com:office:word" xmlns:w="http://schemas.openxmlformats.org/wordprocessingml/2006/main" xmlns:w14="http://schemas.microsoft.com/office/word/2010/wordml" xmlns:wpg="http://schemas.microsoft.com/office/word/2010/wordprocessingGroup" xmlns:wpi="http://schemas.microsoft.com/office/word/2010/wordprocessingInk" xmlns:wne="http://schemas.microsoft.com/office/word/2006/wordml" xmlns:wps="http://schemas.microsoft.com/office/word/2010/wordprocessingShape" mc:Ignorable="w14 wp14">
+  <w:endnote w:type="separator" w:id="-1">
+    <w:p>
+      <w:pPr>
+        <w:spacing w:after="0" w:line="240" w:lineRule="auto"/>
+      </w:pPr>
+      <w:r>
+        <w:separator/>
+      </w:r>
+    </w:p>
+  </w:endnote>
+  <w:endnote w:type="continuationSeparator" w:id="0">
+    <w:p>
+      <w:pPr>
+        <w:spacing w:after="0" w:line="240" w:lineRule="auto"/>
+      </w:pPr>
+      <w:r>
+        <w:continuationSeparator/>
+      </w:r>
+    </w:p>
+  </w:endnote>
+</w:endnotes>
+</file>
+
+<file path=word/footnotes.xml><?xml version="1.0" encoding="utf-8"?>
+<w:footnotes xmlns:wpc="http://schemas.microsoft.com/office/word/2010/wordprocessingCanvas" xmlns:mc="http://schemas.openxmlformats.org/markup-compatibility/2006" xmlns:o="urn:schemas-microsoft-com:office:office" xmlns:r="http://schemas.openxmlformats.org/officeDocument/2006/relationships" xmlns:m="http://schemas.openxmlformats.org/officeDocument/2006/math" xmlns:v="urn:schemas-microsoft-com:vml" xmlns:wp14="http://schemas.microsoft.com/office/word/2010/wordprocessingDrawing" xmlns:wp="http://schemas.openxmlformats.org/drawingml/2006/wordprocessingDrawing" xmlns:w10="urn:schemas-microsoft-com:office:word" xmlns:w="http://schemas.openxmlformats.org/wordprocessingml/2006/main" xmlns:w14="http://schemas.microsoft.com/office/word/2010/wordml" xmlns:wpg="http://schemas.microsoft.com/office/word/2010/wordprocessingGroup" xmlns:wpi="http://schemas.microsoft.com/office/word/2010/wordprocessingInk" xmlns:wne="http://schemas.microsoft.com/office/word/2006/wordml" xmlns:wps="http://schemas.microsoft.com/office/word/2010/wordprocessingShape" mc:Ignorable="w14 wp14">
+  <w:footnote w:type="separator" w:id="-1">
+    <w:p>
+      <w:pPr>
+        <w:spacing w:after="0" w:line="240" w:lineRule="auto"/>
+      </w:pPr>
+      <w:r>
+        <w:separator/>
+      </w:r>
+    </w:p>
+  </w:footnote>
+  <w:footnote w:type="continuationSeparator" w:id="0">
+    <w:p>
+      <w:pPr>
+        <w:spacing w:after="0" w:line="240" w:lineRule="auto"/>
+      </w:pPr>
+      <w:r>
+        <w:continuationSeparator/>
+      </w:r>
+    </w:p>
+  </w:footnote>
+</w:footnotes>
 </file>
 
 <file path=word/styles.xml><?xml version="1.0" encoding="utf-8"?>
@@ -2475,6 +2658,50 @@
     <w:basedOn w:val="DefaultParagraphFont"/>
     <w:rsid w:val="001074B1"/>
   </w:style>
+  <w:style w:type="paragraph" w:styleId="Header">
+    <w:name w:val="header"/>
+    <w:basedOn w:val="Normal"/>
+    <w:link w:val="HeaderChar"/>
+    <w:uiPriority w:val="99"/>
+    <w:unhideWhenUsed/>
+    <w:rsid w:val="006D0742"/>
+    <w:pPr>
+      <w:tabs>
+        <w:tab w:val="center" w:pos="4513"/>
+        <w:tab w:val="right" w:pos="9026"/>
+      </w:tabs>
+      <w:spacing w:after="0" w:line="240" w:lineRule="auto"/>
+    </w:pPr>
+  </w:style>
+  <w:style w:type="character" w:customStyle="1" w:styleId="HeaderChar">
+    <w:name w:val="Header Char"/>
+    <w:basedOn w:val="DefaultParagraphFont"/>
+    <w:link w:val="Header"/>
+    <w:uiPriority w:val="99"/>
+    <w:rsid w:val="006D0742"/>
+  </w:style>
+  <w:style w:type="paragraph" w:styleId="Footer">
+    <w:name w:val="footer"/>
+    <w:basedOn w:val="Normal"/>
+    <w:link w:val="FooterChar"/>
+    <w:uiPriority w:val="99"/>
+    <w:unhideWhenUsed/>
+    <w:rsid w:val="006D0742"/>
+    <w:pPr>
+      <w:tabs>
+        <w:tab w:val="center" w:pos="4513"/>
+        <w:tab w:val="right" w:pos="9026"/>
+      </w:tabs>
+      <w:spacing w:after="0" w:line="240" w:lineRule="auto"/>
+    </w:pPr>
+  </w:style>
+  <w:style w:type="character" w:customStyle="1" w:styleId="FooterChar">
+    <w:name w:val="Footer Char"/>
+    <w:basedOn w:val="DefaultParagraphFont"/>
+    <w:link w:val="Footer"/>
+    <w:uiPriority w:val="99"/>
+    <w:rsid w:val="006D0742"/>
+  </w:style>
 </w:styles>
 </file>
 
@@ -2669,6 +2896,50 @@
     <w:name w:val="apple-converted-space"/>
     <w:basedOn w:val="DefaultParagraphFont"/>
     <w:rsid w:val="001074B1"/>
+  </w:style>
+  <w:style w:type="paragraph" w:styleId="Header">
+    <w:name w:val="header"/>
+    <w:basedOn w:val="Normal"/>
+    <w:link w:val="HeaderChar"/>
+    <w:uiPriority w:val="99"/>
+    <w:unhideWhenUsed/>
+    <w:rsid w:val="006D0742"/>
+    <w:pPr>
+      <w:tabs>
+        <w:tab w:val="center" w:pos="4513"/>
+        <w:tab w:val="right" w:pos="9026"/>
+      </w:tabs>
+      <w:spacing w:after="0" w:line="240" w:lineRule="auto"/>
+    </w:pPr>
+  </w:style>
+  <w:style w:type="character" w:customStyle="1" w:styleId="HeaderChar">
+    <w:name w:val="Header Char"/>
+    <w:basedOn w:val="DefaultParagraphFont"/>
+    <w:link w:val="Header"/>
+    <w:uiPriority w:val="99"/>
+    <w:rsid w:val="006D0742"/>
+  </w:style>
+  <w:style w:type="paragraph" w:styleId="Footer">
+    <w:name w:val="footer"/>
+    <w:basedOn w:val="Normal"/>
+    <w:link w:val="FooterChar"/>
+    <w:uiPriority w:val="99"/>
+    <w:unhideWhenUsed/>
+    <w:rsid w:val="006D0742"/>
+    <w:pPr>
+      <w:tabs>
+        <w:tab w:val="center" w:pos="4513"/>
+        <w:tab w:val="right" w:pos="9026"/>
+      </w:tabs>
+      <w:spacing w:after="0" w:line="240" w:lineRule="auto"/>
+    </w:pPr>
+  </w:style>
+  <w:style w:type="character" w:customStyle="1" w:styleId="FooterChar">
+    <w:name w:val="Footer Char"/>
+    <w:basedOn w:val="DefaultParagraphFont"/>
+    <w:link w:val="Footer"/>
+    <w:uiPriority w:val="99"/>
+    <w:rsid w:val="006D0742"/>
   </w:style>
 </w:styles>
 </file>

</xml_diff>